<commit_message>
Added the use of a mesh
</commit_message>
<xml_diff>
--- a/Aquila voxlab SDcard/README - 3D printer guide Aabogade 40.docx
+++ b/Aquila voxlab SDcard/README - 3D printer guide Aabogade 40.docx
@@ -112,7 +112,7 @@
             </w:rPr>
             <w:fldChar w:fldCharType="separate"/>
           </w:r>
-          <w:hyperlink w:anchor="_Toc133905331" w:history="1">
+          <w:hyperlink w:anchor="_Toc143767792" w:history="1">
             <w:r>
               <w:rPr>
                 <w:rStyle w:val="Hyperlink"/>
@@ -140,7 +140,7 @@
                 <w:noProof/>
                 <w:webHidden/>
               </w:rPr>
-              <w:instrText xml:space="preserve"> PAGEREF _Toc133905331 \h </w:instrText>
+              <w:instrText xml:space="preserve"> PAGEREF _Toc143767792 \h </w:instrText>
             </w:r>
             <w:r>
               <w:rPr>
@@ -183,7 +183,7 @@
               <w:lang w:eastAsia="da-DK"/>
             </w:rPr>
           </w:pPr>
-          <w:hyperlink w:anchor="_Toc133905332" w:history="1">
+          <w:hyperlink w:anchor="_Toc143767793" w:history="1">
             <w:r>
               <w:rPr>
                 <w:rStyle w:val="Hyperlink"/>
@@ -211,7 +211,7 @@
                 <w:noProof/>
                 <w:webHidden/>
               </w:rPr>
-              <w:instrText xml:space="preserve"> PAGEREF _Toc133905332 \h </w:instrText>
+              <w:instrText xml:space="preserve"> PAGEREF _Toc143767793 \h </w:instrText>
             </w:r>
             <w:r>
               <w:rPr>
@@ -254,7 +254,7 @@
               <w:lang w:eastAsia="da-DK"/>
             </w:rPr>
           </w:pPr>
-          <w:hyperlink w:anchor="_Toc133905333" w:history="1">
+          <w:hyperlink w:anchor="_Toc143767794" w:history="1">
             <w:r>
               <w:rPr>
                 <w:rStyle w:val="Hyperlink"/>
@@ -282,7 +282,7 @@
                 <w:noProof/>
                 <w:webHidden/>
               </w:rPr>
-              <w:instrText xml:space="preserve"> PAGEREF _Toc133905333 \h </w:instrText>
+              <w:instrText xml:space="preserve"> PAGEREF _Toc143767794 \h </w:instrText>
             </w:r>
             <w:r>
               <w:rPr>
@@ -325,7 +325,7 @@
               <w:lang w:eastAsia="da-DK"/>
             </w:rPr>
           </w:pPr>
-          <w:hyperlink w:anchor="_Toc133905334" w:history="1">
+          <w:hyperlink w:anchor="_Toc143767795" w:history="1">
             <w:r>
               <w:rPr>
                 <w:rStyle w:val="Hyperlink"/>
@@ -353,7 +353,7 @@
                 <w:noProof/>
                 <w:webHidden/>
               </w:rPr>
-              <w:instrText xml:space="preserve"> PAGEREF _Toc133905334 \h </w:instrText>
+              <w:instrText xml:space="preserve"> PAGEREF _Toc143767795 \h </w:instrText>
             </w:r>
             <w:r>
               <w:rPr>
@@ -396,14 +396,14 @@
               <w:lang w:eastAsia="da-DK"/>
             </w:rPr>
           </w:pPr>
-          <w:hyperlink w:anchor="_Toc133905335" w:history="1">
+          <w:hyperlink w:anchor="_Toc143767796" w:history="1">
             <w:r>
               <w:rPr>
                 <w:rStyle w:val="Hyperlink"/>
                 <w:noProof/>
                 <w:lang w:val="en-US"/>
               </w:rPr>
-              <w:t>Baby stepping</w:t>
+              <w:t>Micro stepping</w:t>
             </w:r>
             <w:r>
               <w:rPr>
@@ -424,7 +424,7 @@
                 <w:noProof/>
                 <w:webHidden/>
               </w:rPr>
-              <w:instrText xml:space="preserve"> PAGEREF _Toc133905335 \h </w:instrText>
+              <w:instrText xml:space="preserve"> PAGEREF _Toc143767796 \h </w:instrText>
             </w:r>
             <w:r>
               <w:rPr>
@@ -467,7 +467,7 @@
               <w:lang w:eastAsia="da-DK"/>
             </w:rPr>
           </w:pPr>
-          <w:hyperlink w:anchor="_Toc133905336" w:history="1">
+          <w:hyperlink w:anchor="_Toc143767797" w:history="1">
             <w:r>
               <w:rPr>
                 <w:rStyle w:val="Hyperlink"/>
@@ -495,7 +495,7 @@
                 <w:noProof/>
                 <w:webHidden/>
               </w:rPr>
-              <w:instrText xml:space="preserve"> PAGEREF _Toc133905336 \h </w:instrText>
+              <w:instrText xml:space="preserve"> PAGEREF _Toc143767797 \h </w:instrText>
             </w:r>
             <w:r>
               <w:rPr>
@@ -538,7 +538,7 @@
               <w:lang w:eastAsia="da-DK"/>
             </w:rPr>
           </w:pPr>
-          <w:hyperlink w:anchor="_Toc133905337" w:history="1">
+          <w:hyperlink w:anchor="_Toc143767798" w:history="1">
             <w:r>
               <w:rPr>
                 <w:rStyle w:val="Hyperlink"/>
@@ -566,7 +566,7 @@
                 <w:noProof/>
                 <w:webHidden/>
               </w:rPr>
-              <w:instrText xml:space="preserve"> PAGEREF _Toc133905337 \h </w:instrText>
+              <w:instrText xml:space="preserve"> PAGEREF _Toc143767798 \h </w:instrText>
             </w:r>
             <w:r>
               <w:rPr>
@@ -609,7 +609,7 @@
               <w:lang w:eastAsia="da-DK"/>
             </w:rPr>
           </w:pPr>
-          <w:hyperlink w:anchor="_Toc133905338" w:history="1">
+          <w:hyperlink w:anchor="_Toc143767799" w:history="1">
             <w:r>
               <w:rPr>
                 <w:rStyle w:val="Hyperlink"/>
@@ -637,7 +637,7 @@
                 <w:noProof/>
                 <w:webHidden/>
               </w:rPr>
-              <w:instrText xml:space="preserve"> PAGEREF _Toc133905338 \h </w:instrText>
+              <w:instrText xml:space="preserve"> PAGEREF _Toc143767799 \h </w:instrText>
             </w:r>
             <w:r>
               <w:rPr>
@@ -680,7 +680,7 @@
               <w:lang w:eastAsia="da-DK"/>
             </w:rPr>
           </w:pPr>
-          <w:hyperlink w:anchor="_Toc133905339" w:history="1">
+          <w:hyperlink w:anchor="_Toc143767800" w:history="1">
             <w:r>
               <w:rPr>
                 <w:rStyle w:val="Hyperlink"/>
@@ -708,7 +708,7 @@
                 <w:noProof/>
                 <w:webHidden/>
               </w:rPr>
-              <w:instrText xml:space="preserve"> PAGEREF _Toc133905339 \h </w:instrText>
+              <w:instrText xml:space="preserve"> PAGEREF _Toc143767800 \h </w:instrText>
             </w:r>
             <w:r>
               <w:rPr>
@@ -751,7 +751,7 @@
               <w:lang w:eastAsia="da-DK"/>
             </w:rPr>
           </w:pPr>
-          <w:hyperlink w:anchor="_Toc133905340" w:history="1">
+          <w:hyperlink w:anchor="_Toc143767801" w:history="1">
             <w:r>
               <w:rPr>
                 <w:rStyle w:val="Hyperlink"/>
@@ -780,7 +780,7 @@
                 <w:noProof/>
                 <w:webHidden/>
               </w:rPr>
-              <w:instrText xml:space="preserve"> PAGEREF _Toc133905340 \h </w:instrText>
+              <w:instrText xml:space="preserve"> PAGEREF _Toc143767801 \h </w:instrText>
             </w:r>
             <w:r>
               <w:rPr>
@@ -990,7 +990,7 @@
           <w:lang w:val="en-US"/>
         </w:rPr>
       </w:pPr>
-      <w:bookmarkStart w:id="0" w:name="_Toc133905331"/>
+      <w:bookmarkStart w:id="0" w:name="_Toc143767792"/>
       <w:r>
         <w:rPr>
           <w:color w:val="000000" w:themeColor="text1"/>
@@ -1746,13 +1746,30 @@
     </w:p>
     <w:p>
       <w:pPr>
+        <w:rPr>
+          <w:color w:val="000000" w:themeColor="text1"/>
+          <w:lang w:val="en-US"/>
+        </w:rPr>
+      </w:pPr>
+      <w:r>
+        <w:rPr>
+          <w:color w:val="000000" w:themeColor="text1"/>
+          <w:lang w:val="en-US"/>
+        </w:rPr>
+        <w:t>The microSD-cards need to have the FAT32 format and have a byte allocation of 4096</w:t>
+      </w:r>
+      <w:bookmarkStart w:id="1" w:name="_GoBack"/>
+      <w:bookmarkEnd w:id="1"/>
+    </w:p>
+    <w:p>
+      <w:pPr>
         <w:pStyle w:val="Heading1"/>
         <w:rPr>
           <w:color w:val="000000" w:themeColor="text1"/>
           <w:lang w:val="en-US"/>
         </w:rPr>
       </w:pPr>
-      <w:bookmarkStart w:id="1" w:name="_Toc133905332"/>
+      <w:bookmarkStart w:id="2" w:name="_Toc143767793"/>
       <w:r>
         <w:rPr>
           <w:color w:val="000000" w:themeColor="text1"/>
@@ -1761,7 +1778,7 @@
         <w:lastRenderedPageBreak/>
         <w:t>Setting up the slicer tool</w:t>
       </w:r>
-      <w:bookmarkEnd w:id="1"/>
+      <w:bookmarkEnd w:id="2"/>
     </w:p>
     <w:p>
       <w:pPr>
@@ -3075,6 +3092,52 @@
           <w:color w:val="000000" w:themeColor="text1"/>
           <w:lang w:val="en-US"/>
         </w:rPr>
+        <w:t>M420 S</w:t>
+      </w:r>
+      <w:proofErr w:type="gramStart"/>
+      <w:r>
+        <w:rPr>
+          <w:rFonts w:asciiTheme="minorHAnsi" w:hAnsiTheme="minorHAnsi" w:cstheme="minorHAnsi"/>
+          <w:b/>
+          <w:bCs/>
+          <w:color w:val="000000" w:themeColor="text1"/>
+          <w:lang w:val="en-US"/>
+        </w:rPr>
+        <w:t>1 ;Use</w:t>
+      </w:r>
+      <w:proofErr w:type="gramEnd"/>
+      <w:r>
+        <w:rPr>
+          <w:rFonts w:asciiTheme="minorHAnsi" w:hAnsiTheme="minorHAnsi" w:cstheme="minorHAnsi"/>
+          <w:b/>
+          <w:bCs/>
+          <w:color w:val="000000" w:themeColor="text1"/>
+          <w:lang w:val="en-US"/>
+        </w:rPr>
+        <w:t xml:space="preserve"> the saved mesh on the machine</w:t>
+      </w:r>
+    </w:p>
+    <w:p>
+      <w:pPr>
+        <w:pStyle w:val="NormalWeb"/>
+        <w:spacing w:before="0" w:beforeAutospacing="0" w:after="0" w:afterAutospacing="0"/>
+        <w:ind w:firstLine="720"/>
+        <w:rPr>
+          <w:rFonts w:asciiTheme="minorHAnsi" w:hAnsiTheme="minorHAnsi" w:cstheme="minorHAnsi"/>
+          <w:b/>
+          <w:bCs/>
+          <w:color w:val="000000" w:themeColor="text1"/>
+          <w:lang w:val="en-US"/>
+        </w:rPr>
+      </w:pPr>
+      <w:r>
+        <w:rPr>
+          <w:rFonts w:asciiTheme="minorHAnsi" w:hAnsiTheme="minorHAnsi" w:cstheme="minorHAnsi"/>
+          <w:b/>
+          <w:bCs/>
+          <w:color w:val="000000" w:themeColor="text1"/>
+          <w:lang w:val="en-US"/>
+        </w:rPr>
         <w:t>G1 Z0.0 F</w:t>
       </w:r>
       <w:proofErr w:type="gramStart"/>
@@ -3651,7 +3714,6 @@
           <w:color w:val="000000" w:themeColor="text1"/>
           <w:lang w:val="en-US"/>
         </w:rPr>
-        <w:lastRenderedPageBreak/>
         <w:t xml:space="preserve">Go to </w:t>
       </w:r>
       <w:r>
@@ -3740,7 +3802,7 @@
           <w:lang w:val="en-US"/>
         </w:rPr>
       </w:pPr>
-      <w:bookmarkStart w:id="2" w:name="_Toc133905333"/>
+      <w:bookmarkStart w:id="3" w:name="_Toc143767794"/>
       <w:r>
         <w:rPr>
           <w:color w:val="000000" w:themeColor="text1"/>
@@ -3755,7 +3817,7 @@
         </w:rPr>
         <w:t>etting started</w:t>
       </w:r>
-      <w:bookmarkEnd w:id="2"/>
+      <w:bookmarkEnd w:id="3"/>
     </w:p>
     <w:p>
       <w:pPr>
@@ -4153,7 +4215,7 @@
           <w:szCs w:val="24"/>
           <w:lang w:val="en-US"/>
         </w:rPr>
-        <w:t>This is where you do the baby-stepping</w:t>
+        <w:t xml:space="preserve">This is where you do the </w:t>
       </w:r>
       <w:r>
         <w:rPr>
@@ -4163,10 +4225,8 @@
           <w:szCs w:val="24"/>
           <w:lang w:val="en-US"/>
         </w:rPr>
-        <w:t>, which needs to be done</w:t>
-      </w:r>
-      <w:bookmarkStart w:id="3" w:name="_GoBack"/>
-      <w:bookmarkEnd w:id="3"/>
+        <w:t xml:space="preserve">micro </w:t>
+      </w:r>
       <w:r>
         <w:rPr>
           <w:rFonts w:cstheme="minorHAnsi"/>
@@ -4175,11 +4235,9 @@
           <w:szCs w:val="24"/>
           <w:lang w:val="en-US"/>
         </w:rPr>
-        <w:t>!</w:t>
-      </w:r>
-    </w:p>
-    <w:p>
-      <w:pPr>
+        <w:t>stepping</w:t>
+      </w:r>
+      <w:r>
         <w:rPr>
           <w:rFonts w:cstheme="minorHAnsi"/>
           <w:color w:val="000000" w:themeColor="text1"/>
@@ -4187,7 +4245,8 @@
           <w:szCs w:val="24"/>
           <w:lang w:val="en-US"/>
         </w:rPr>
-      </w:pPr>
+        <w:t xml:space="preserve">, which </w:t>
+      </w:r>
       <w:r>
         <w:rPr>
           <w:rFonts w:cstheme="minorHAnsi"/>
@@ -4196,7 +4255,7 @@
           <w:szCs w:val="24"/>
           <w:lang w:val="en-US"/>
         </w:rPr>
-        <w:t>If you immediately can see that there either is a problem with the print being wrong or the 3D printer not behaving correctly press the knob down again</w:t>
+        <w:t>may need</w:t>
       </w:r>
       <w:r>
         <w:rPr>
@@ -4206,7 +4265,7 @@
           <w:szCs w:val="24"/>
           <w:lang w:val="en-US"/>
         </w:rPr>
-        <w:t xml:space="preserve"> twice</w:t>
+        <w:t xml:space="preserve"> to be done</w:t>
       </w:r>
       <w:r>
         <w:rPr>
@@ -4216,6 +4275,47 @@
           <w:szCs w:val="24"/>
           <w:lang w:val="en-US"/>
         </w:rPr>
+        <w:t>!</w:t>
+      </w:r>
+    </w:p>
+    <w:p>
+      <w:pPr>
+        <w:rPr>
+          <w:rFonts w:cstheme="minorHAnsi"/>
+          <w:color w:val="000000" w:themeColor="text1"/>
+          <w:sz w:val="24"/>
+          <w:szCs w:val="24"/>
+          <w:lang w:val="en-US"/>
+        </w:rPr>
+      </w:pPr>
+      <w:r>
+        <w:rPr>
+          <w:rFonts w:cstheme="minorHAnsi"/>
+          <w:color w:val="000000" w:themeColor="text1"/>
+          <w:sz w:val="24"/>
+          <w:szCs w:val="24"/>
+          <w:lang w:val="en-US"/>
+        </w:rPr>
+        <w:t>If you immediately can see that there either is a problem with the print being wrong or the 3D printer not behaving correctly press the knob down again</w:t>
+      </w:r>
+      <w:r>
+        <w:rPr>
+          <w:rFonts w:cstheme="minorHAnsi"/>
+          <w:color w:val="000000" w:themeColor="text1"/>
+          <w:sz w:val="24"/>
+          <w:szCs w:val="24"/>
+          <w:lang w:val="en-US"/>
+        </w:rPr>
+        <w:t xml:space="preserve"> twice</w:t>
+      </w:r>
+      <w:r>
+        <w:rPr>
+          <w:rFonts w:cstheme="minorHAnsi"/>
+          <w:color w:val="000000" w:themeColor="text1"/>
+          <w:sz w:val="24"/>
+          <w:szCs w:val="24"/>
+          <w:lang w:val="en-US"/>
+        </w:rPr>
         <w:t xml:space="preserve"> and you can stop the print.</w:t>
       </w:r>
     </w:p>
@@ -4258,7 +4358,7 @@
           <w:lang w:val="en-US"/>
         </w:rPr>
       </w:pPr>
-      <w:bookmarkStart w:id="4" w:name="_Toc133905334"/>
+      <w:bookmarkStart w:id="4" w:name="_Toc143767795"/>
       <w:r>
         <w:rPr>
           <w:color w:val="000000" w:themeColor="text1"/>
@@ -4328,7 +4428,21 @@
           <w:color w:val="000000" w:themeColor="text1"/>
           <w:lang w:val="en-US"/>
         </w:rPr>
-        <w:t>Layer height: 0.1 – 0.4 mm</w:t>
+        <w:t>Layer height: 0.1 – 0.</w:t>
+      </w:r>
+      <w:r>
+        <w:rPr>
+          <w:color w:val="000000" w:themeColor="text1"/>
+          <w:lang w:val="en-US"/>
+        </w:rPr>
+        <w:t>3</w:t>
+      </w:r>
+      <w:r>
+        <w:rPr>
+          <w:color w:val="000000" w:themeColor="text1"/>
+          <w:lang w:val="en-US"/>
+        </w:rPr>
+        <w:t xml:space="preserve"> mm</w:t>
       </w:r>
     </w:p>
     <w:p>
@@ -4389,6 +4503,13 @@
           <w:lang w:val="en-US"/>
         </w:rPr>
         <w:t>Support type: Tree</w:t>
+      </w:r>
+      <w:r>
+        <w:rPr>
+          <w:color w:val="000000" w:themeColor="text1"/>
+          <w:lang w:val="en-US"/>
+        </w:rPr>
+        <w:t xml:space="preserve"> - normal</w:t>
       </w:r>
     </w:p>
     <w:p>
@@ -4481,13 +4602,20 @@
           <w:lang w:val="en-US"/>
         </w:rPr>
       </w:pPr>
-      <w:bookmarkStart w:id="5" w:name="_Toc133905335"/>
-      <w:r>
-        <w:rPr>
-          <w:color w:val="000000" w:themeColor="text1"/>
-          <w:lang w:val="en-US"/>
-        </w:rPr>
-        <w:t>Baby stepping</w:t>
+      <w:bookmarkStart w:id="5" w:name="_Toc143767796"/>
+      <w:r>
+        <w:rPr>
+          <w:color w:val="000000" w:themeColor="text1"/>
+          <w:lang w:val="en-US"/>
+        </w:rPr>
+        <w:t>Micro</w:t>
+      </w:r>
+      <w:r>
+        <w:rPr>
+          <w:color w:val="000000" w:themeColor="text1"/>
+          <w:lang w:val="en-US"/>
+        </w:rPr>
+        <w:t xml:space="preserve"> stepping</w:t>
       </w:r>
       <w:bookmarkEnd w:id="5"/>
     </w:p>
@@ -4503,7 +4631,14 @@
           <w:color w:val="000000" w:themeColor="text1"/>
           <w:lang w:val="en-US"/>
         </w:rPr>
-        <w:t xml:space="preserve">Baby stepping is when a correctional Z axis calibration is done after the print has been initialized. While the bed leveling is continuously adjusted, errors can happen and sometimes the Z-axis needs to be corrected after the print has started. When the first layer is being put down, please look </w:t>
+        <w:t>Micro</w:t>
+      </w:r>
+      <w:r>
+        <w:rPr>
+          <w:color w:val="000000" w:themeColor="text1"/>
+          <w:lang w:val="en-US"/>
+        </w:rPr>
+        <w:t xml:space="preserve"> stepping is when a correctional Z axis calibration is done after the print has been initialized. While the bed leveling is continuously adjusted, errors can happen and sometimes the Z-axis needs to be corrected after the print has started. When the first layer is being put down, please look </w:t>
       </w:r>
       <w:proofErr w:type="spellStart"/>
       <w:r>
@@ -4652,7 +4787,7 @@
           <w:lang w:val="en-US"/>
         </w:rPr>
       </w:pPr>
-      <w:bookmarkStart w:id="6" w:name="_Toc133905336"/>
+      <w:bookmarkStart w:id="6" w:name="_Toc143767797"/>
       <w:r>
         <w:rPr>
           <w:color w:val="000000" w:themeColor="text1"/>
@@ -4674,7 +4809,59 @@
           <w:color w:val="000000" w:themeColor="text1"/>
           <w:lang w:val="en-US"/>
         </w:rPr>
-        <w:t xml:space="preserve">When working in the slicer it is important to understand the limits of the printer bed. At the perimeter of the bed there is worse bed adhesion when compared to the middle. The reason is likely a mixture of only having a single </w:t>
+        <w:t>When working in the slicer it is important to understand the limits of the printer bed. At the perimeter of the bed there is worse bed adhesion when compared to the middle.</w:t>
+      </w:r>
+      <w:r>
+        <w:rPr>
+          <w:color w:val="000000" w:themeColor="text1"/>
+          <w:lang w:val="en-US"/>
+        </w:rPr>
+        <w:t xml:space="preserve"> The reason is a combination of the temperature gradient on the bed and the bed being uneven. This problem has actually now been mostly solved</w:t>
+      </w:r>
+      <w:r>
+        <w:rPr>
+          <w:color w:val="000000" w:themeColor="text1"/>
+          <w:lang w:val="en-US"/>
+        </w:rPr>
+        <w:t xml:space="preserve"> with the addition of a mesh</w:t>
+      </w:r>
+      <w:r>
+        <w:rPr>
+          <w:color w:val="000000" w:themeColor="text1"/>
+          <w:lang w:val="en-US"/>
+        </w:rPr>
+        <w:t xml:space="preserve">. </w:t>
+      </w:r>
+      <w:r>
+        <w:rPr>
+          <w:color w:val="000000" w:themeColor="text1"/>
+          <w:lang w:val="en-US"/>
+        </w:rPr>
+        <w:t xml:space="preserve">If there still is a problem, try and do micro stepping so that the nozzle is slightly closer to the bed, should still not touch or scratch the </w:t>
+      </w:r>
+      <w:proofErr w:type="gramStart"/>
+      <w:r>
+        <w:rPr>
+          <w:color w:val="000000" w:themeColor="text1"/>
+          <w:lang w:val="en-US"/>
+        </w:rPr>
+        <w:t>bed!!!.</w:t>
+      </w:r>
+      <w:proofErr w:type="gramEnd"/>
+      <w:r>
+        <w:rPr>
+          <w:color w:val="000000" w:themeColor="text1"/>
+          <w:lang w:val="en-US"/>
+        </w:rPr>
+        <w:t xml:space="preserve"> Otherwise, try and increase the bed temperature in increments of 3 C</w:t>
+      </w:r>
+      <w:r>
+        <w:rPr>
+          <w:rFonts w:cstheme="minorHAnsi"/>
+          <w:color w:val="000000" w:themeColor="text1"/>
+          <w:lang w:val="en-US"/>
+        </w:rPr>
+        <w:t>°</w:t>
       </w:r>
     </w:p>
     <w:p>
@@ -4752,7 +4939,15 @@
           <w:color w:val="000000" w:themeColor="text1"/>
           <w:lang w:val="en-US"/>
         </w:rPr>
-        <w:t>After some time, the bed completely let go of Cat 2 resulting in entanglement of the extruded filament. Therefore, it is very important to understand the bed limitations when either doing a lot of prints or doing a very large print. The placement of both cats can be seen below as well as an estimation of where the bed adhesion becomes worse, however, the exact limits have not been examined extensively.</w:t>
+        <w:t xml:space="preserve">After some time, the bed completely let go of Cat 2 resulting in entanglement of the extruded filament. Therefore, it is very important to understand the bed limitations when either doing a lot of prints or doing a very large print. The placement of both cats can be seen below as well as an </w:t>
+      </w:r>
+      <w:r>
+        <w:rPr>
+          <w:color w:val="000000" w:themeColor="text1"/>
+          <w:lang w:val="en-US"/>
+        </w:rPr>
+        <w:lastRenderedPageBreak/>
+        <w:t>estimation of where the bed adhesion becomes worse, however, the exact limits have not been examined extensively.</w:t>
       </w:r>
     </w:p>
     <w:p>
@@ -4766,7 +4961,6 @@
           <w:noProof/>
           <w:color w:val="000000" w:themeColor="text1"/>
         </w:rPr>
-        <w:lastRenderedPageBreak/>
         <w:drawing>
           <wp:inline distT="0" distB="0" distL="0" distR="0" wp14:anchorId="7E95455B" wp14:editId="00732505">
             <wp:extent cx="5731510" cy="5674995"/>
@@ -4812,7 +5006,7 @@
           <w:lang w:val="en-US"/>
         </w:rPr>
       </w:pPr>
-      <w:bookmarkStart w:id="7" w:name="_Toc133905337"/>
+      <w:bookmarkStart w:id="7" w:name="_Toc143767798"/>
       <w:r>
         <w:rPr>
           <w:color w:val="000000" w:themeColor="text1"/>
@@ -4996,7 +5190,7 @@
           <w:lang w:val="en-US"/>
         </w:rPr>
       </w:pPr>
-      <w:bookmarkStart w:id="8" w:name="_Toc133905338"/>
+      <w:bookmarkStart w:id="8" w:name="_Toc143767799"/>
       <w:proofErr w:type="spellStart"/>
       <w:r>
         <w:rPr>
@@ -5311,22 +5505,13 @@
           <w:lang w:val="en-US"/>
         </w:rPr>
       </w:pPr>
-      <w:proofErr w:type="spellStart"/>
       <w:proofErr w:type="gramStart"/>
       <w:r>
         <w:rPr>
           <w:color w:val="000000" w:themeColor="text1"/>
           <w:lang w:val="en-US"/>
         </w:rPr>
-        <w:t>Thorbjørn</w:t>
-      </w:r>
-      <w:proofErr w:type="spellEnd"/>
-      <w:r>
-        <w:rPr>
-          <w:color w:val="000000" w:themeColor="text1"/>
-          <w:lang w:val="en-US"/>
-        </w:rPr>
-        <w:t xml:space="preserve"> :</w:t>
+        <w:t>Thorbjørn :</w:t>
       </w:r>
       <w:proofErr w:type="gramEnd"/>
       <w:r>
@@ -5376,7 +5561,7 @@
           <w:lang w:val="en-US"/>
         </w:rPr>
       </w:pPr>
-      <w:bookmarkStart w:id="9" w:name="_Toc133905339"/>
+      <w:bookmarkStart w:id="9" w:name="_Toc143767800"/>
       <w:r>
         <w:rPr>
           <w:rStyle w:val="Heading2Char"/>
@@ -5404,7 +5589,7 @@
           <w:lang w:val="en-US"/>
         </w:rPr>
       </w:pPr>
-      <w:bookmarkStart w:id="10" w:name="_Toc133905340"/>
+      <w:bookmarkStart w:id="10" w:name="_Toc143767801"/>
       <w:r>
         <w:rPr>
           <w:rStyle w:val="Heading2Char"/>
@@ -5512,286 +5697,15 @@
           <w:color w:val="000000" w:themeColor="text1"/>
           <w:lang w:val="en-US"/>
         </w:rPr>
-        <w:t>Bed leveling is done by going into control and move the extruder head directly over each of the four bed leveling gears.</w:t>
-      </w:r>
-      <w:r>
-        <w:rPr>
-          <w:rFonts w:cstheme="minorHAnsi"/>
-          <w:color w:val="000000" w:themeColor="text1"/>
-          <w:lang w:val="en-US"/>
-        </w:rPr>
-        <w:t xml:space="preserve"> </w:t>
-      </w:r>
-      <w:r>
-        <w:rPr>
-          <w:rFonts w:cstheme="minorHAnsi"/>
-          <w:color w:val="000000" w:themeColor="text1"/>
-          <w:lang w:val="en-US"/>
-        </w:rPr>
-        <w:t xml:space="preserve">Remember to move the Z axis 2 mm above the bed when going to a spot, otherwise you might scratch the bed resulting in permanent damage. </w:t>
-      </w:r>
-    </w:p>
-    <w:p>
-      <w:pPr>
-        <w:jc w:val="both"/>
-        <w:rPr>
-          <w:rFonts w:cstheme="minorHAnsi"/>
-          <w:color w:val="000000" w:themeColor="text1"/>
-          <w:lang w:val="en-US"/>
-        </w:rPr>
-      </w:pPr>
-      <w:r>
-        <w:rPr>
-          <w:rFonts w:cstheme="minorHAnsi"/>
-          <w:color w:val="000000" w:themeColor="text1"/>
-          <w:lang w:val="en-US"/>
-        </w:rPr>
-        <w:t>Their coordinates are:</w:t>
-      </w:r>
-    </w:p>
-    <w:p>
-      <w:pPr>
-        <w:jc w:val="both"/>
-        <w:rPr>
-          <w:rFonts w:cstheme="minorHAnsi"/>
-          <w:b/>
-          <w:bCs/>
-          <w:color w:val="000000" w:themeColor="text1"/>
-          <w:lang w:val="en-US"/>
-        </w:rPr>
-      </w:pPr>
-      <w:r>
-        <w:rPr>
-          <w:rFonts w:cstheme="minorHAnsi"/>
-          <w:b/>
-          <w:bCs/>
-          <w:color w:val="000000" w:themeColor="text1"/>
-          <w:lang w:val="en-US"/>
-        </w:rPr>
-        <w:t xml:space="preserve">X </w:t>
-      </w:r>
-      <w:proofErr w:type="gramStart"/>
-      <w:r>
-        <w:rPr>
-          <w:rFonts w:cstheme="minorHAnsi"/>
-          <w:b/>
-          <w:bCs/>
-          <w:color w:val="000000" w:themeColor="text1"/>
-          <w:lang w:val="en-US"/>
-        </w:rPr>
-        <w:t>25  -</w:t>
-      </w:r>
-      <w:proofErr w:type="gramEnd"/>
-      <w:r>
-        <w:rPr>
-          <w:rFonts w:cstheme="minorHAnsi"/>
-          <w:b/>
-          <w:bCs/>
-          <w:color w:val="000000" w:themeColor="text1"/>
-          <w:lang w:val="en-US"/>
-        </w:rPr>
-        <w:t xml:space="preserve">  Y 30</w:t>
-      </w:r>
-    </w:p>
-    <w:p>
-      <w:pPr>
-        <w:jc w:val="both"/>
-        <w:rPr>
-          <w:rFonts w:cstheme="minorHAnsi"/>
-          <w:b/>
-          <w:bCs/>
-          <w:color w:val="000000" w:themeColor="text1"/>
-          <w:lang w:val="en-US"/>
-        </w:rPr>
-      </w:pPr>
-      <w:r>
-        <w:rPr>
-          <w:rFonts w:cstheme="minorHAnsi"/>
-          <w:b/>
-          <w:bCs/>
-          <w:color w:val="000000" w:themeColor="text1"/>
-          <w:lang w:val="en-US"/>
-        </w:rPr>
-        <w:t xml:space="preserve">X </w:t>
-      </w:r>
-      <w:proofErr w:type="gramStart"/>
-      <w:r>
-        <w:rPr>
-          <w:rFonts w:cstheme="minorHAnsi"/>
-          <w:b/>
-          <w:bCs/>
-          <w:color w:val="000000" w:themeColor="text1"/>
-          <w:lang w:val="en-US"/>
-        </w:rPr>
-        <w:t>195  -</w:t>
-      </w:r>
-      <w:proofErr w:type="gramEnd"/>
-      <w:r>
-        <w:rPr>
-          <w:rFonts w:cstheme="minorHAnsi"/>
-          <w:b/>
-          <w:bCs/>
-          <w:color w:val="000000" w:themeColor="text1"/>
-          <w:lang w:val="en-US"/>
-        </w:rPr>
-        <w:t xml:space="preserve">  Y 30</w:t>
-      </w:r>
-    </w:p>
-    <w:p>
-      <w:pPr>
-        <w:jc w:val="both"/>
-        <w:rPr>
-          <w:rFonts w:cstheme="minorHAnsi"/>
-          <w:b/>
-          <w:bCs/>
-          <w:color w:val="000000" w:themeColor="text1"/>
-          <w:lang w:val="en-US"/>
-        </w:rPr>
-      </w:pPr>
-      <w:r>
-        <w:rPr>
-          <w:rFonts w:cstheme="minorHAnsi"/>
-          <w:b/>
-          <w:bCs/>
-          <w:color w:val="000000" w:themeColor="text1"/>
-          <w:lang w:val="en-US"/>
-        </w:rPr>
-        <w:t xml:space="preserve">X </w:t>
-      </w:r>
-      <w:proofErr w:type="gramStart"/>
-      <w:r>
-        <w:rPr>
-          <w:rFonts w:cstheme="minorHAnsi"/>
-          <w:b/>
-          <w:bCs/>
-          <w:color w:val="000000" w:themeColor="text1"/>
-          <w:lang w:val="en-US"/>
-        </w:rPr>
-        <w:t>25  -</w:t>
-      </w:r>
-      <w:proofErr w:type="gramEnd"/>
-      <w:r>
-        <w:rPr>
-          <w:rFonts w:cstheme="minorHAnsi"/>
-          <w:b/>
-          <w:bCs/>
-          <w:color w:val="000000" w:themeColor="text1"/>
-          <w:lang w:val="en-US"/>
-        </w:rPr>
-        <w:t xml:space="preserve">  Y 200</w:t>
-      </w:r>
-    </w:p>
-    <w:p>
-      <w:pPr>
-        <w:jc w:val="both"/>
-        <w:rPr>
-          <w:rFonts w:cstheme="minorHAnsi"/>
-          <w:b/>
-          <w:bCs/>
-          <w:color w:val="000000" w:themeColor="text1"/>
-          <w:lang w:val="en-US"/>
-        </w:rPr>
-      </w:pPr>
-      <w:r>
-        <w:rPr>
-          <w:rFonts w:cstheme="minorHAnsi"/>
-          <w:b/>
-          <w:bCs/>
-          <w:color w:val="000000" w:themeColor="text1"/>
-          <w:lang w:val="en-US"/>
-        </w:rPr>
-        <w:t xml:space="preserve">X </w:t>
-      </w:r>
-      <w:proofErr w:type="gramStart"/>
-      <w:r>
-        <w:rPr>
-          <w:rFonts w:cstheme="minorHAnsi"/>
-          <w:b/>
-          <w:bCs/>
-          <w:color w:val="000000" w:themeColor="text1"/>
-          <w:lang w:val="en-US"/>
-        </w:rPr>
-        <w:t>195  -</w:t>
-      </w:r>
-      <w:proofErr w:type="gramEnd"/>
-      <w:r>
-        <w:rPr>
-          <w:rFonts w:cstheme="minorHAnsi"/>
-          <w:b/>
-          <w:bCs/>
-          <w:color w:val="000000" w:themeColor="text1"/>
-          <w:lang w:val="en-US"/>
-        </w:rPr>
-        <w:t xml:space="preserve">  Y 200</w:t>
-      </w:r>
-    </w:p>
-    <w:p>
-      <w:pPr>
-        <w:jc w:val="both"/>
-        <w:rPr>
-          <w:rFonts w:cstheme="minorHAnsi"/>
-          <w:color w:val="000000" w:themeColor="text1"/>
-          <w:lang w:val="en-US"/>
-        </w:rPr>
-      </w:pPr>
-      <w:r>
-        <w:rPr>
-          <w:rFonts w:cstheme="minorHAnsi"/>
-          <w:color w:val="000000" w:themeColor="text1"/>
-          <w:lang w:val="en-US"/>
-        </w:rPr>
-        <w:t xml:space="preserve">Manually readjust </w:t>
-      </w:r>
-      <w:r>
-        <w:rPr>
-          <w:rFonts w:cstheme="minorHAnsi"/>
-          <w:color w:val="000000" w:themeColor="text1"/>
-          <w:lang w:val="en-US"/>
-        </w:rPr>
-        <w:t>each</w:t>
-      </w:r>
-      <w:r>
-        <w:rPr>
-          <w:rFonts w:cstheme="minorHAnsi"/>
-          <w:color w:val="000000" w:themeColor="text1"/>
-          <w:lang w:val="en-US"/>
-        </w:rPr>
-        <w:t xml:space="preserve"> gear until the distance between the nozzle and the bed is 0.1 mm, which corresponds to two A4 sheets.</w:t>
-      </w:r>
-      <w:r>
-        <w:rPr>
-          <w:rFonts w:cstheme="minorHAnsi"/>
-          <w:color w:val="000000" w:themeColor="text1"/>
-          <w:lang w:val="en-US"/>
-        </w:rPr>
-        <w:t xml:space="preserve"> Meaning, if you take two sheets of A4 paper under they should just about go free of the nozzle. </w:t>
-      </w:r>
-      <w:r>
-        <w:rPr>
-          <w:rFonts w:cstheme="minorHAnsi"/>
-          <w:color w:val="000000" w:themeColor="text1"/>
-          <w:lang w:val="en-US"/>
-        </w:rPr>
-        <w:t>Check the bed level by going between each of the gears until you don’t have to readjust them, could be up to 3-4 times.</w:t>
-      </w:r>
-    </w:p>
-    <w:p>
-      <w:pPr>
-        <w:jc w:val="both"/>
-        <w:rPr>
-          <w:rFonts w:cstheme="minorHAnsi"/>
-          <w:color w:val="000000" w:themeColor="text1"/>
-          <w:lang w:val="en-US"/>
-        </w:rPr>
-      </w:pPr>
-      <w:r>
-        <w:rPr>
-          <w:rFonts w:cstheme="minorHAnsi"/>
-          <w:color w:val="000000" w:themeColor="text1"/>
-          <w:lang w:val="en-US"/>
-        </w:rPr>
-        <w:lastRenderedPageBreak/>
-        <w:t>Test the bed level by using the 3D print “Bed leveling”. The print should show an even print, which sticks to the bed.</w:t>
+        <w:t xml:space="preserve">To do bed leveling and </w:t>
+      </w:r>
+      <w:r>
+        <w:rPr>
+          <w:rFonts w:cstheme="minorHAnsi"/>
+          <w:color w:val="000000" w:themeColor="text1"/>
+          <w:lang w:val="en-US"/>
+        </w:rPr>
+        <w:t>mesh readjustments, go to the leveling option on the 3D printer and use the given options. The 3D printer will automatically take you through the leveling procedure. To test if the distance is accurate, fold a piece of A4 paper so that it has the double thickness and put it between the nozzle and the bed (do it before the nozzle goes down to the bed). The distance between the nozzle and the bed should be so that the paper is held, though it should not be impossible to remove.</w:t>
       </w:r>
     </w:p>
     <w:p>
@@ -5899,7 +5813,7 @@
           <w:t>1</w:t>
         </w:r>
         <w:r>
-          <w:t>2</w:t>
+          <w:t>1</w:t>
         </w:r>
       </w:sdtContent>
     </w:sdt>
@@ -7187,7 +7101,7 @@
 </file>
 
 <file path=customXml/itemProps1.xml><?xml version="1.0" encoding="utf-8"?>
-<ds:datastoreItem xmlns:ds="http://schemas.openxmlformats.org/officeDocument/2006/customXml" ds:itemID="{21795E6B-2C3F-42E0-B525-97C70BEFF260}">
+<ds:datastoreItem xmlns:ds="http://schemas.openxmlformats.org/officeDocument/2006/customXml" ds:itemID="{CCFC6B78-96B3-4518-AF6B-954FDD8ED118}">
   <ds:schemaRefs>
     <ds:schemaRef ds:uri="http://schemas.openxmlformats.org/officeDocument/2006/bibliography"/>
   </ds:schemaRefs>

</xml_diff>

<commit_message>
Added a link which shows how to update the printer firmware
</commit_message>
<xml_diff>
--- a/Aquila voxlab SDcard/README - 3D printer guide Aabogade 40.docx
+++ b/Aquila voxlab SDcard/README - 3D printer guide Aabogade 40.docx
@@ -1758,8 +1758,6 @@
         </w:rPr>
         <w:t>The microSD-cards need to have the FAT32 format and have a byte allocation of 4096</w:t>
       </w:r>
-      <w:bookmarkStart w:id="1" w:name="_GoBack"/>
-      <w:bookmarkEnd w:id="1"/>
     </w:p>
     <w:p>
       <w:pPr>
@@ -1769,7 +1767,7 @@
           <w:lang w:val="en-US"/>
         </w:rPr>
       </w:pPr>
-      <w:bookmarkStart w:id="2" w:name="_Toc143767793"/>
+      <w:bookmarkStart w:id="1" w:name="_Toc143767793"/>
       <w:r>
         <w:rPr>
           <w:color w:val="000000" w:themeColor="text1"/>
@@ -1778,7 +1776,7 @@
         <w:lastRenderedPageBreak/>
         <w:t>Setting up the slicer tool</w:t>
       </w:r>
-      <w:bookmarkEnd w:id="2"/>
+      <w:bookmarkEnd w:id="1"/>
     </w:p>
     <w:p>
       <w:pPr>
@@ -3802,7 +3800,7 @@
           <w:lang w:val="en-US"/>
         </w:rPr>
       </w:pPr>
-      <w:bookmarkStart w:id="3" w:name="_Toc143767794"/>
+      <w:bookmarkStart w:id="2" w:name="_Toc143767794"/>
       <w:r>
         <w:rPr>
           <w:color w:val="000000" w:themeColor="text1"/>
@@ -3817,7 +3815,7 @@
         </w:rPr>
         <w:t>etting started</w:t>
       </w:r>
-      <w:bookmarkEnd w:id="3"/>
+      <w:bookmarkEnd w:id="2"/>
     </w:p>
     <w:p>
       <w:pPr>
@@ -4358,7 +4356,7 @@
           <w:lang w:val="en-US"/>
         </w:rPr>
       </w:pPr>
-      <w:bookmarkStart w:id="4" w:name="_Toc143767795"/>
+      <w:bookmarkStart w:id="3" w:name="_Toc143767795"/>
       <w:r>
         <w:rPr>
           <w:color w:val="000000" w:themeColor="text1"/>
@@ -4366,7 +4364,7 @@
         </w:rPr>
         <w:t>Changing slicer settings</w:t>
       </w:r>
-      <w:bookmarkEnd w:id="4"/>
+      <w:bookmarkEnd w:id="3"/>
     </w:p>
     <w:p>
       <w:pPr>
@@ -4602,7 +4600,7 @@
           <w:lang w:val="en-US"/>
         </w:rPr>
       </w:pPr>
-      <w:bookmarkStart w:id="5" w:name="_Toc143767796"/>
+      <w:bookmarkStart w:id="4" w:name="_Toc143767796"/>
       <w:r>
         <w:rPr>
           <w:color w:val="000000" w:themeColor="text1"/>
@@ -4617,7 +4615,7 @@
         </w:rPr>
         <w:t xml:space="preserve"> stepping</w:t>
       </w:r>
-      <w:bookmarkEnd w:id="5"/>
+      <w:bookmarkEnd w:id="4"/>
     </w:p>
     <w:p>
       <w:pPr>
@@ -4787,7 +4785,7 @@
           <w:lang w:val="en-US"/>
         </w:rPr>
       </w:pPr>
-      <w:bookmarkStart w:id="6" w:name="_Toc143767797"/>
+      <w:bookmarkStart w:id="5" w:name="_Toc143767797"/>
       <w:r>
         <w:rPr>
           <w:color w:val="000000" w:themeColor="text1"/>
@@ -4795,7 +4793,7 @@
         </w:rPr>
         <w:t>Object placement</w:t>
       </w:r>
-      <w:bookmarkEnd w:id="6"/>
+      <w:bookmarkEnd w:id="5"/>
     </w:p>
     <w:p>
       <w:pPr>
@@ -5006,7 +5004,7 @@
           <w:lang w:val="en-US"/>
         </w:rPr>
       </w:pPr>
-      <w:bookmarkStart w:id="7" w:name="_Toc143767798"/>
+      <w:bookmarkStart w:id="6" w:name="_Toc143767798"/>
       <w:r>
         <w:rPr>
           <w:color w:val="000000" w:themeColor="text1"/>
@@ -5014,7 +5012,7 @@
         </w:rPr>
         <w:t>Filament change</w:t>
       </w:r>
-      <w:bookmarkEnd w:id="7"/>
+      <w:bookmarkEnd w:id="6"/>
     </w:p>
     <w:p>
       <w:pPr>
@@ -5190,7 +5188,7 @@
           <w:lang w:val="en-US"/>
         </w:rPr>
       </w:pPr>
-      <w:bookmarkStart w:id="8" w:name="_Toc143767799"/>
+      <w:bookmarkStart w:id="7" w:name="_Toc143767799"/>
       <w:proofErr w:type="spellStart"/>
       <w:r>
         <w:rPr>
@@ -5214,7 +5212,7 @@
         </w:rPr>
         <w:t>s</w:t>
       </w:r>
-      <w:bookmarkEnd w:id="8"/>
+      <w:bookmarkEnd w:id="7"/>
     </w:p>
     <w:p>
       <w:pPr>
@@ -5417,85 +5415,6 @@
           <w:lang w:val="en-US"/>
         </w:rPr>
       </w:pPr>
-      <w:r>
-        <w:rPr>
-          <w:color w:val="000000" w:themeColor="text1"/>
-          <w:lang w:val="en-US"/>
-        </w:rPr>
-        <w:t>If you have questions about the 3D printer feel free to contact</w:t>
-      </w:r>
-      <w:r>
-        <w:rPr>
-          <w:color w:val="000000" w:themeColor="text1"/>
-          <w:lang w:val="en-US"/>
-        </w:rPr>
-        <w:t xml:space="preserve"> </w:t>
-      </w:r>
-      <w:r>
-        <w:rPr>
-          <w:color w:val="000000" w:themeColor="text1"/>
-          <w:lang w:val="en-US"/>
-        </w:rPr>
-        <w:t>the current 3D printer super-user</w:t>
-      </w:r>
-      <w:r>
-        <w:rPr>
-          <w:color w:val="000000" w:themeColor="text1"/>
-          <w:lang w:val="en-US"/>
-        </w:rPr>
-        <w:t>(s)</w:t>
-      </w:r>
-      <w:r>
-        <w:rPr>
-          <w:color w:val="000000" w:themeColor="text1"/>
-          <w:lang w:val="en-US"/>
-        </w:rPr>
-        <w:t xml:space="preserve">, however, </w:t>
-      </w:r>
-      <w:r>
-        <w:rPr>
-          <w:color w:val="000000" w:themeColor="text1"/>
-          <w:lang w:val="en-US"/>
-        </w:rPr>
-        <w:t>I(</w:t>
-      </w:r>
-      <w:r>
-        <w:rPr>
-          <w:color w:val="000000" w:themeColor="text1"/>
-          <w:lang w:val="en-US"/>
-        </w:rPr>
-        <w:t>we</w:t>
-      </w:r>
-      <w:r>
-        <w:rPr>
-          <w:color w:val="000000" w:themeColor="text1"/>
-          <w:lang w:val="en-US"/>
-        </w:rPr>
-        <w:t>)</w:t>
-      </w:r>
-      <w:r>
-        <w:rPr>
-          <w:color w:val="000000" w:themeColor="text1"/>
-          <w:lang w:val="en-US"/>
-        </w:rPr>
-        <w:t xml:space="preserve"> </w:t>
-      </w:r>
-      <w:r>
-        <w:rPr>
-          <w:b/>
-          <w:bCs/>
-          <w:color w:val="000000" w:themeColor="text1"/>
-          <w:lang w:val="en-US"/>
-        </w:rPr>
-        <w:t>cannot</w:t>
-      </w:r>
-      <w:r>
-        <w:rPr>
-          <w:color w:val="000000" w:themeColor="text1"/>
-          <w:lang w:val="en-US"/>
-        </w:rPr>
-        <w:t xml:space="preserve"> help with the drawing process.</w:t>
-      </w:r>
     </w:p>
     <w:p>
       <w:pPr>
@@ -5505,82 +5424,99 @@
           <w:lang w:val="en-US"/>
         </w:rPr>
       </w:pPr>
-      <w:proofErr w:type="gramStart"/>
-      <w:r>
-        <w:rPr>
-          <w:color w:val="000000" w:themeColor="text1"/>
-          <w:lang w:val="en-US"/>
-        </w:rPr>
-        <w:t>Thorbjørn :</w:t>
-      </w:r>
-      <w:proofErr w:type="gramEnd"/>
-      <w:r>
-        <w:rPr>
-          <w:color w:val="000000" w:themeColor="text1"/>
-          <w:lang w:val="en-US"/>
-        </w:rPr>
-        <w:t xml:space="preserve"> </w:t>
+    </w:p>
+    <w:p>
+      <w:pPr>
+        <w:rPr>
+          <w:rStyle w:val="Hyperlink"/>
+          <w:color w:val="000000" w:themeColor="text1"/>
+          <w:lang w:val="en-US"/>
+        </w:rPr>
+      </w:pPr>
+    </w:p>
+    <w:p>
+      <w:pPr>
+        <w:rPr>
+          <w:rStyle w:val="Hyperlink"/>
+          <w:color w:val="000000" w:themeColor="text1"/>
+          <w:lang w:val="en-US"/>
+        </w:rPr>
+      </w:pPr>
+    </w:p>
+    <w:p>
+      <w:pPr>
+        <w:rPr>
+          <w:rStyle w:val="Hyperlink"/>
+          <w:color w:val="000000" w:themeColor="text1"/>
+          <w:lang w:val="en-US"/>
+        </w:rPr>
+      </w:pPr>
+      <w:bookmarkStart w:id="8" w:name="_GoBack"/>
+      <w:bookmarkEnd w:id="8"/>
+    </w:p>
+    <w:p>
+      <w:pPr>
+        <w:rPr>
+          <w:color w:val="000000" w:themeColor="text1"/>
+          <w:u w:val="single"/>
+          <w:lang w:val="en-US"/>
+        </w:rPr>
+      </w:pPr>
+    </w:p>
+    <w:p>
+      <w:pPr>
+        <w:pStyle w:val="Heading1"/>
+        <w:rPr>
+          <w:rStyle w:val="Heading2Char"/>
+          <w:color w:val="000000" w:themeColor="text1"/>
+          <w:sz w:val="32"/>
+          <w:szCs w:val="32"/>
+          <w:lang w:val="en-US"/>
+        </w:rPr>
+      </w:pPr>
+      <w:bookmarkStart w:id="9" w:name="_Toc143767800"/>
+      <w:r>
+        <w:rPr>
+          <w:rStyle w:val="Heading2Char"/>
+          <w:color w:val="000000" w:themeColor="text1"/>
+          <w:sz w:val="32"/>
+          <w:szCs w:val="32"/>
+          <w:lang w:val="en-US"/>
+        </w:rPr>
+        <w:t>Troubleshooting</w:t>
+      </w:r>
+      <w:bookmarkEnd w:id="9"/>
+    </w:p>
+    <w:p>
+      <w:pPr>
+        <w:rPr>
+          <w:color w:val="000000" w:themeColor="text1"/>
+          <w:lang w:val="en-US"/>
+        </w:rPr>
+      </w:pPr>
+      <w:r>
+        <w:rPr>
+          <w:color w:val="000000" w:themeColor="text1"/>
+          <w:lang w:val="en-US"/>
+        </w:rPr>
+        <w:t xml:space="preserve">To reflash the software on the Aquila: </w:t>
       </w:r>
       <w:hyperlink r:id="rId28" w:history="1">
         <w:r>
           <w:rPr>
             <w:rStyle w:val="Hyperlink"/>
-            <w:color w:val="4472C4" w:themeColor="accent1"/>
             <w:lang w:val="en-US"/>
           </w:rPr>
-          <w:t>tbj@bce.au.dk</w:t>
+          <w:t>https://www.youtube.com/watch?v=sQFsnIyJ5BM</w:t>
         </w:r>
       </w:hyperlink>
-    </w:p>
-    <w:p>
-      <w:pPr>
-        <w:rPr>
-          <w:rStyle w:val="Hyperlink"/>
-          <w:color w:val="000000" w:themeColor="text1"/>
-          <w:lang w:val="en-US"/>
-        </w:rPr>
-      </w:pPr>
-    </w:p>
-    <w:p>
-      <w:pPr>
-        <w:rPr>
-          <w:color w:val="000000" w:themeColor="text1"/>
-          <w:u w:val="single"/>
-          <w:lang w:val="en-US"/>
-        </w:rPr>
-      </w:pPr>
-    </w:p>
-    <w:p>
-      <w:pPr>
-        <w:pStyle w:val="Heading1"/>
-        <w:rPr>
-          <w:rStyle w:val="Heading2Char"/>
-          <w:color w:val="000000" w:themeColor="text1"/>
-          <w:sz w:val="32"/>
-          <w:szCs w:val="32"/>
-          <w:lang w:val="en-US"/>
-        </w:rPr>
-      </w:pPr>
-      <w:bookmarkStart w:id="9" w:name="_Toc143767800"/>
-      <w:r>
-        <w:rPr>
-          <w:rStyle w:val="Heading2Char"/>
-          <w:color w:val="000000" w:themeColor="text1"/>
-          <w:sz w:val="32"/>
-          <w:szCs w:val="32"/>
-          <w:lang w:val="en-US"/>
-        </w:rPr>
-        <w:t>Troubleshooting</w:t>
-      </w:r>
-      <w:bookmarkEnd w:id="9"/>
-    </w:p>
-    <w:p>
-      <w:pPr>
-        <w:rPr>
-          <w:color w:val="000000" w:themeColor="text1"/>
-          <w:lang w:val="en-US"/>
-        </w:rPr>
-      </w:pPr>
+      <w:r>
+        <w:rPr>
+          <w:color w:val="000000" w:themeColor="text1"/>
+          <w:lang w:val="en-US"/>
+        </w:rPr>
+        <w:t xml:space="preserve"> </w:t>
+      </w:r>
     </w:p>
     <w:p>
       <w:pPr>
@@ -7101,7 +7037,7 @@
 </file>
 
 <file path=customXml/itemProps1.xml><?xml version="1.0" encoding="utf-8"?>
-<ds:datastoreItem xmlns:ds="http://schemas.openxmlformats.org/officeDocument/2006/customXml" ds:itemID="{CCFC6B78-96B3-4518-AF6B-954FDD8ED118}">
+<ds:datastoreItem xmlns:ds="http://schemas.openxmlformats.org/officeDocument/2006/customXml" ds:itemID="{229F3397-011A-417F-BEAC-D9B14E556EED}">
   <ds:schemaRefs>
     <ds:schemaRef ds:uri="http://schemas.openxmlformats.org/officeDocument/2006/bibliography"/>
   </ds:schemaRefs>

</xml_diff>

<commit_message>
updated the guide to contain mesh points
I have added an explanation on how to use the mesh
</commit_message>
<xml_diff>
--- a/Aquila voxlab SDcard/README - 3D printer guide Aabogade 40.docx
+++ b/Aquila voxlab SDcard/README - 3D printer guide Aabogade 40.docx
@@ -112,7 +112,7 @@
             </w:rPr>
             <w:fldChar w:fldCharType="separate"/>
           </w:r>
-          <w:hyperlink w:anchor="_Toc143767792" w:history="1">
+          <w:hyperlink w:anchor="_Toc156394137" w:history="1">
             <w:r>
               <w:rPr>
                 <w:rStyle w:val="Hyperlink"/>
@@ -140,7 +140,7 @@
                 <w:noProof/>
                 <w:webHidden/>
               </w:rPr>
-              <w:instrText xml:space="preserve"> PAGEREF _Toc143767792 \h </w:instrText>
+              <w:instrText xml:space="preserve"> PAGEREF _Toc156394137 \h </w:instrText>
             </w:r>
             <w:r>
               <w:rPr>
@@ -183,7 +183,7 @@
               <w:lang w:eastAsia="da-DK"/>
             </w:rPr>
           </w:pPr>
-          <w:hyperlink w:anchor="_Toc143767793" w:history="1">
+          <w:hyperlink w:anchor="_Toc156394138" w:history="1">
             <w:r>
               <w:rPr>
                 <w:rStyle w:val="Hyperlink"/>
@@ -211,7 +211,7 @@
                 <w:noProof/>
                 <w:webHidden/>
               </w:rPr>
-              <w:instrText xml:space="preserve"> PAGEREF _Toc143767793 \h </w:instrText>
+              <w:instrText xml:space="preserve"> PAGEREF _Toc156394138 \h </w:instrText>
             </w:r>
             <w:r>
               <w:rPr>
@@ -254,7 +254,7 @@
               <w:lang w:eastAsia="da-DK"/>
             </w:rPr>
           </w:pPr>
-          <w:hyperlink w:anchor="_Toc143767794" w:history="1">
+          <w:hyperlink w:anchor="_Toc156394139" w:history="1">
             <w:r>
               <w:rPr>
                 <w:rStyle w:val="Hyperlink"/>
@@ -282,7 +282,7 @@
                 <w:noProof/>
                 <w:webHidden/>
               </w:rPr>
-              <w:instrText xml:space="preserve"> PAGEREF _Toc143767794 \h </w:instrText>
+              <w:instrText xml:space="preserve"> PAGEREF _Toc156394139 \h </w:instrText>
             </w:r>
             <w:r>
               <w:rPr>
@@ -302,7 +302,7 @@
                 <w:noProof/>
                 <w:webHidden/>
               </w:rPr>
-              <w:t>6</w:t>
+              <w:t>7</w:t>
             </w:r>
             <w:r>
               <w:rPr>
@@ -325,7 +325,7 @@
               <w:lang w:eastAsia="da-DK"/>
             </w:rPr>
           </w:pPr>
-          <w:hyperlink w:anchor="_Toc143767795" w:history="1">
+          <w:hyperlink w:anchor="_Toc156394140" w:history="1">
             <w:r>
               <w:rPr>
                 <w:rStyle w:val="Hyperlink"/>
@@ -353,7 +353,7 @@
                 <w:noProof/>
                 <w:webHidden/>
               </w:rPr>
-              <w:instrText xml:space="preserve"> PAGEREF _Toc143767795 \h </w:instrText>
+              <w:instrText xml:space="preserve"> PAGEREF _Toc156394140 \h </w:instrText>
             </w:r>
             <w:r>
               <w:rPr>
@@ -373,7 +373,7 @@
                 <w:noProof/>
                 <w:webHidden/>
               </w:rPr>
-              <w:t>7</w:t>
+              <w:t>8</w:t>
             </w:r>
             <w:r>
               <w:rPr>
@@ -396,7 +396,7 @@
               <w:lang w:eastAsia="da-DK"/>
             </w:rPr>
           </w:pPr>
-          <w:hyperlink w:anchor="_Toc143767796" w:history="1">
+          <w:hyperlink w:anchor="_Toc156394141" w:history="1">
             <w:r>
               <w:rPr>
                 <w:rStyle w:val="Hyperlink"/>
@@ -424,7 +424,7 @@
                 <w:noProof/>
                 <w:webHidden/>
               </w:rPr>
-              <w:instrText xml:space="preserve"> PAGEREF _Toc143767796 \h </w:instrText>
+              <w:instrText xml:space="preserve"> PAGEREF _Toc156394141 \h </w:instrText>
             </w:r>
             <w:r>
               <w:rPr>
@@ -444,7 +444,7 @@
                 <w:noProof/>
                 <w:webHidden/>
               </w:rPr>
-              <w:t>7</w:t>
+              <w:t>8</w:t>
             </w:r>
             <w:r>
               <w:rPr>
@@ -467,7 +467,7 @@
               <w:lang w:eastAsia="da-DK"/>
             </w:rPr>
           </w:pPr>
-          <w:hyperlink w:anchor="_Toc143767797" w:history="1">
+          <w:hyperlink w:anchor="_Toc156394142" w:history="1">
             <w:r>
               <w:rPr>
                 <w:rStyle w:val="Hyperlink"/>
@@ -495,7 +495,7 @@
                 <w:noProof/>
                 <w:webHidden/>
               </w:rPr>
-              <w:instrText xml:space="preserve"> PAGEREF _Toc143767797 \h </w:instrText>
+              <w:instrText xml:space="preserve"> PAGEREF _Toc156394142 \h </w:instrText>
             </w:r>
             <w:r>
               <w:rPr>
@@ -515,7 +515,7 @@
                 <w:noProof/>
                 <w:webHidden/>
               </w:rPr>
-              <w:t>8</w:t>
+              <w:t>9</w:t>
             </w:r>
             <w:r>
               <w:rPr>
@@ -538,7 +538,7 @@
               <w:lang w:eastAsia="da-DK"/>
             </w:rPr>
           </w:pPr>
-          <w:hyperlink w:anchor="_Toc143767798" w:history="1">
+          <w:hyperlink w:anchor="_Toc156394143" w:history="1">
             <w:r>
               <w:rPr>
                 <w:rStyle w:val="Hyperlink"/>
@@ -566,7 +566,7 @@
                 <w:noProof/>
                 <w:webHidden/>
               </w:rPr>
-              <w:instrText xml:space="preserve"> PAGEREF _Toc143767798 \h </w:instrText>
+              <w:instrText xml:space="preserve"> PAGEREF _Toc156394143 \h </w:instrText>
             </w:r>
             <w:r>
               <w:rPr>
@@ -586,7 +586,78 @@
                 <w:noProof/>
                 <w:webHidden/>
               </w:rPr>
-              <w:t>9</w:t>
+              <w:t>10</w:t>
+            </w:r>
+            <w:r>
+              <w:rPr>
+                <w:noProof/>
+                <w:webHidden/>
+              </w:rPr>
+              <w:fldChar w:fldCharType="end"/>
+            </w:r>
+          </w:hyperlink>
+        </w:p>
+        <w:p>
+          <w:pPr>
+            <w:pStyle w:val="TOC2"/>
+            <w:tabs>
+              <w:tab w:val="right" w:leader="dot" w:pos="9016"/>
+            </w:tabs>
+            <w:rPr>
+              <w:rFonts w:eastAsiaTheme="minorEastAsia"/>
+              <w:noProof/>
+              <w:lang w:eastAsia="da-DK"/>
+            </w:rPr>
+          </w:pPr>
+          <w:hyperlink w:anchor="_Toc156394144" w:history="1">
+            <w:r>
+              <w:rPr>
+                <w:rStyle w:val="Hyperlink"/>
+                <w:noProof/>
+                <w:lang w:val="en-US"/>
+              </w:rPr>
+              <w:t>Mesh calibration</w:t>
+            </w:r>
+            <w:r>
+              <w:rPr>
+                <w:noProof/>
+                <w:webHidden/>
+              </w:rPr>
+              <w:tab/>
+            </w:r>
+            <w:r>
+              <w:rPr>
+                <w:noProof/>
+                <w:webHidden/>
+              </w:rPr>
+              <w:fldChar w:fldCharType="begin"/>
+            </w:r>
+            <w:r>
+              <w:rPr>
+                <w:noProof/>
+                <w:webHidden/>
+              </w:rPr>
+              <w:instrText xml:space="preserve"> PAGEREF _Toc156394144 \h </w:instrText>
+            </w:r>
+            <w:r>
+              <w:rPr>
+                <w:noProof/>
+                <w:webHidden/>
+              </w:rPr>
+            </w:r>
+            <w:r>
+              <w:rPr>
+                <w:noProof/>
+                <w:webHidden/>
+              </w:rPr>
+              <w:fldChar w:fldCharType="separate"/>
+            </w:r>
+            <w:r>
+              <w:rPr>
+                <w:noProof/>
+                <w:webHidden/>
+              </w:rPr>
+              <w:t>11</w:t>
             </w:r>
             <w:r>
               <w:rPr>
@@ -609,7 +680,7 @@
               <w:lang w:eastAsia="da-DK"/>
             </w:rPr>
           </w:pPr>
-          <w:hyperlink w:anchor="_Toc143767799" w:history="1">
+          <w:hyperlink w:anchor="_Toc156394145" w:history="1">
             <w:r>
               <w:rPr>
                 <w:rStyle w:val="Hyperlink"/>
@@ -637,7 +708,7 @@
                 <w:noProof/>
                 <w:webHidden/>
               </w:rPr>
-              <w:instrText xml:space="preserve"> PAGEREF _Toc143767799 \h </w:instrText>
+              <w:instrText xml:space="preserve"> PAGEREF _Toc156394145 \h </w:instrText>
             </w:r>
             <w:r>
               <w:rPr>
@@ -657,7 +728,7 @@
                 <w:noProof/>
                 <w:webHidden/>
               </w:rPr>
-              <w:t>10</w:t>
+              <w:t>11</w:t>
             </w:r>
             <w:r>
               <w:rPr>
@@ -680,7 +751,7 @@
               <w:lang w:eastAsia="da-DK"/>
             </w:rPr>
           </w:pPr>
-          <w:hyperlink w:anchor="_Toc143767800" w:history="1">
+          <w:hyperlink w:anchor="_Toc156394146" w:history="1">
             <w:r>
               <w:rPr>
                 <w:rStyle w:val="Hyperlink"/>
@@ -708,7 +779,7 @@
                 <w:noProof/>
                 <w:webHidden/>
               </w:rPr>
-              <w:instrText xml:space="preserve"> PAGEREF _Toc143767800 \h </w:instrText>
+              <w:instrText xml:space="preserve"> PAGEREF _Toc156394146 \h </w:instrText>
             </w:r>
             <w:r>
               <w:rPr>
@@ -728,7 +799,7 @@
                 <w:noProof/>
                 <w:webHidden/>
               </w:rPr>
-              <w:t>11</w:t>
+              <w:t>12</w:t>
             </w:r>
             <w:r>
               <w:rPr>
@@ -751,7 +822,7 @@
               <w:lang w:eastAsia="da-DK"/>
             </w:rPr>
           </w:pPr>
-          <w:hyperlink w:anchor="_Toc143767801" w:history="1">
+          <w:hyperlink w:anchor="_Toc156394147" w:history="1">
             <w:r>
               <w:rPr>
                 <w:rStyle w:val="Hyperlink"/>
@@ -780,7 +851,7 @@
                 <w:noProof/>
                 <w:webHidden/>
               </w:rPr>
-              <w:instrText xml:space="preserve"> PAGEREF _Toc143767801 \h </w:instrText>
+              <w:instrText xml:space="preserve"> PAGEREF _Toc156394147 \h </w:instrText>
             </w:r>
             <w:r>
               <w:rPr>
@@ -800,7 +871,7 @@
                 <w:noProof/>
                 <w:webHidden/>
               </w:rPr>
-              <w:t>11</w:t>
+              <w:t>12</w:t>
             </w:r>
             <w:r>
               <w:rPr>
@@ -990,13 +1061,12 @@
           <w:lang w:val="en-US"/>
         </w:rPr>
       </w:pPr>
-      <w:bookmarkStart w:id="0" w:name="_Toc143767792"/>
-      <w:r>
-        <w:rPr>
-          <w:color w:val="000000" w:themeColor="text1"/>
-          <w:lang w:val="en-US"/>
-        </w:rPr>
-        <w:lastRenderedPageBreak/>
+      <w:bookmarkStart w:id="0" w:name="_Toc156394137"/>
+      <w:r>
+        <w:rPr>
+          <w:color w:val="000000" w:themeColor="text1"/>
+          <w:lang w:val="en-US"/>
+        </w:rPr>
         <w:t>Printer overview</w:t>
       </w:r>
       <w:bookmarkEnd w:id="0"/>
@@ -1741,6 +1811,7 @@
           <w:color w:val="000000" w:themeColor="text1"/>
           <w:lang w:val="en-US"/>
         </w:rPr>
+        <w:lastRenderedPageBreak/>
         <w:t>The prints are done by interpreting G-code from a microSD-card.</w:t>
       </w:r>
     </w:p>
@@ -1767,13 +1838,12 @@
           <w:lang w:val="en-US"/>
         </w:rPr>
       </w:pPr>
-      <w:bookmarkStart w:id="1" w:name="_Toc143767793"/>
-      <w:r>
-        <w:rPr>
-          <w:color w:val="000000" w:themeColor="text1"/>
-          <w:lang w:val="en-US"/>
-        </w:rPr>
-        <w:lastRenderedPageBreak/>
+      <w:bookmarkStart w:id="1" w:name="_Toc156394138"/>
+      <w:r>
+        <w:rPr>
+          <w:color w:val="000000" w:themeColor="text1"/>
+          <w:lang w:val="en-US"/>
+        </w:rPr>
         <w:t>Setting up the slicer tool</w:t>
       </w:r>
       <w:bookmarkEnd w:id="1"/>
@@ -1866,7 +1936,41 @@
           <w:color w:val="000000" w:themeColor="text1"/>
           <w:lang w:val="en-US"/>
         </w:rPr>
-        <w:t xml:space="preserve">Next is to install the custom designed Aquila </w:t>
+        <w:t xml:space="preserve">Next is to </w:t>
+      </w:r>
+      <w:r>
+        <w:rPr>
+          <w:rFonts w:cstheme="minorHAnsi"/>
+          <w:color w:val="000000" w:themeColor="text1"/>
+          <w:lang w:val="en-US"/>
+        </w:rPr>
+        <w:t xml:space="preserve">setup the </w:t>
+      </w:r>
+      <w:proofErr w:type="spellStart"/>
+      <w:r>
+        <w:rPr>
+          <w:rFonts w:cstheme="minorHAnsi"/>
+          <w:color w:val="000000" w:themeColor="text1"/>
+          <w:lang w:val="en-US"/>
+        </w:rPr>
+        <w:t>aquila</w:t>
+      </w:r>
+      <w:proofErr w:type="spellEnd"/>
+      <w:r>
+        <w:rPr>
+          <w:rFonts w:cstheme="minorHAnsi"/>
+          <w:color w:val="000000" w:themeColor="text1"/>
+          <w:lang w:val="en-US"/>
+        </w:rPr>
+        <w:t xml:space="preserve"> 3D printer and </w:t>
+      </w:r>
+      <w:r>
+        <w:rPr>
+          <w:rFonts w:cstheme="minorHAnsi"/>
+          <w:color w:val="000000" w:themeColor="text1"/>
+          <w:lang w:val="en-US"/>
+        </w:rPr>
+        <w:t xml:space="preserve">install the custom designed Aquila </w:t>
       </w:r>
       <w:proofErr w:type="spellStart"/>
       <w:r>
@@ -2174,6 +2278,7 @@
           <w:color w:val="000000" w:themeColor="text1"/>
           <w:lang w:val="en-US"/>
         </w:rPr>
+        <w:lastRenderedPageBreak/>
         <w:drawing>
           <wp:inline distT="0" distB="0" distL="0" distR="0" wp14:anchorId="1308F0C1" wp14:editId="37665AAD">
             <wp:extent cx="5731510" cy="4521835"/>
@@ -2259,6 +2364,7 @@
           <w:noProof/>
           <w:color w:val="000000" w:themeColor="text1"/>
         </w:rPr>
+        <w:lastRenderedPageBreak/>
         <mc:AlternateContent>
           <mc:Choice Requires="wps">
             <w:drawing>
@@ -3136,7 +3242,27 @@
           <w:color w:val="000000" w:themeColor="text1"/>
           <w:lang w:val="en-US"/>
         </w:rPr>
-        <w:t>G1 Z0.0 F</w:t>
+        <w:t>G1 Z</w:t>
+      </w:r>
+      <w:r>
+        <w:rPr>
+          <w:rFonts w:asciiTheme="minorHAnsi" w:hAnsiTheme="minorHAnsi" w:cstheme="minorHAnsi"/>
+          <w:b/>
+          <w:bCs/>
+          <w:color w:val="000000" w:themeColor="text1"/>
+          <w:lang w:val="en-US"/>
+        </w:rPr>
+        <w:t>1.0</w:t>
+      </w:r>
+      <w:r>
+        <w:rPr>
+          <w:rFonts w:asciiTheme="minorHAnsi" w:hAnsiTheme="minorHAnsi" w:cstheme="minorHAnsi"/>
+          <w:b/>
+          <w:bCs/>
+          <w:color w:val="000000" w:themeColor="text1"/>
+          <w:lang w:val="en-US"/>
+        </w:rPr>
+        <w:t xml:space="preserve"> F</w:t>
       </w:r>
       <w:proofErr w:type="gramStart"/>
       <w:r>
@@ -3800,7 +3926,7 @@
           <w:lang w:val="en-US"/>
         </w:rPr>
       </w:pPr>
-      <w:bookmarkStart w:id="2" w:name="_Toc143767794"/>
+      <w:bookmarkStart w:id="2" w:name="_Toc156394139"/>
       <w:r>
         <w:rPr>
           <w:color w:val="000000" w:themeColor="text1"/>
@@ -4356,7 +4482,7 @@
           <w:lang w:val="en-US"/>
         </w:rPr>
       </w:pPr>
-      <w:bookmarkStart w:id="3" w:name="_Toc143767795"/>
+      <w:bookmarkStart w:id="3" w:name="_Toc156394140"/>
       <w:r>
         <w:rPr>
           <w:color w:val="000000" w:themeColor="text1"/>
@@ -4600,7 +4726,7 @@
           <w:lang w:val="en-US"/>
         </w:rPr>
       </w:pPr>
-      <w:bookmarkStart w:id="4" w:name="_Toc143767796"/>
+      <w:bookmarkStart w:id="4" w:name="_Toc156394141"/>
       <w:r>
         <w:rPr>
           <w:color w:val="000000" w:themeColor="text1"/>
@@ -4785,7 +4911,7 @@
           <w:lang w:val="en-US"/>
         </w:rPr>
       </w:pPr>
-      <w:bookmarkStart w:id="5" w:name="_Toc143767797"/>
+      <w:bookmarkStart w:id="5" w:name="_Toc156394142"/>
       <w:r>
         <w:rPr>
           <w:color w:val="000000" w:themeColor="text1"/>
@@ -5004,7 +5130,7 @@
           <w:lang w:val="en-US"/>
         </w:rPr>
       </w:pPr>
-      <w:bookmarkStart w:id="6" w:name="_Toc143767798"/>
+      <w:bookmarkStart w:id="6" w:name="_Toc156394143"/>
       <w:r>
         <w:rPr>
           <w:color w:val="000000" w:themeColor="text1"/>
@@ -5174,11 +5300,66 @@
     </w:p>
     <w:p>
       <w:pPr>
-        <w:rPr>
-          <w:color w:val="000000" w:themeColor="text1"/>
-          <w:lang w:val="en-US"/>
-        </w:rPr>
-      </w:pPr>
+        <w:pStyle w:val="Heading2"/>
+        <w:rPr>
+          <w:color w:val="000000" w:themeColor="text1"/>
+          <w:lang w:val="en-US"/>
+        </w:rPr>
+      </w:pPr>
+      <w:bookmarkStart w:id="7" w:name="_Toc156394144"/>
+      <w:r>
+        <w:rPr>
+          <w:color w:val="000000" w:themeColor="text1"/>
+          <w:lang w:val="en-US"/>
+        </w:rPr>
+        <w:t>Mesh calibration</w:t>
+      </w:r>
+      <w:bookmarkEnd w:id="7"/>
+    </w:p>
+    <w:p>
+      <w:pPr>
+        <w:rPr>
+          <w:color w:val="000000" w:themeColor="text1"/>
+          <w:lang w:val="en-US"/>
+        </w:rPr>
+      </w:pPr>
+      <w:r>
+        <w:rPr>
+          <w:color w:val="000000" w:themeColor="text1"/>
+          <w:lang w:val="en-US"/>
+        </w:rPr>
+        <w:t xml:space="preserve">The Aquila printer is not equipped with a sensor enabling it to make correction to the Z-axis. Instead, it uses a </w:t>
+      </w:r>
+      <w:proofErr w:type="gramStart"/>
+      <w:r>
+        <w:rPr>
+          <w:color w:val="000000" w:themeColor="text1"/>
+          <w:lang w:val="en-US"/>
+        </w:rPr>
+        <w:t>9 point</w:t>
+      </w:r>
+      <w:proofErr w:type="gramEnd"/>
+      <w:r>
+        <w:rPr>
+          <w:color w:val="000000" w:themeColor="text1"/>
+          <w:lang w:val="en-US"/>
+        </w:rPr>
+        <w:t xml:space="preserve"> leveling mesh. Thus, there needs to be done mesh calibration continuously to ensure the leveling is correct. This is done by going into the leveling </w:t>
+      </w:r>
+      <w:r>
+        <w:rPr>
+          <w:color w:val="000000" w:themeColor="text1"/>
+          <w:lang w:val="en-US"/>
+        </w:rPr>
+        <w:t xml:space="preserve">option on the LCD screen and choosing “create new mesh”. The nozzle will then go through the mesh points one at a time and the user is able to set a specific Z-distance correction for each point. </w:t>
+      </w:r>
+      <w:r>
+        <w:rPr>
+          <w:color w:val="000000" w:themeColor="text1"/>
+          <w:lang w:val="en-US"/>
+        </w:rPr>
+        <w:t xml:space="preserve">To get the correct distance an A4 paper sheet is used. Place it underneath the nozzle and then lower the nozzle. If you move the paper back and forth the nozzle should add enough resistance so that it feels like using a rough sandpaper. After each mesh point has been corrected you save the mesh and the 3D printer is ready to print again. </w:t>
+      </w:r>
     </w:p>
     <w:p>
       <w:pPr>
@@ -5188,7 +5369,7 @@
           <w:lang w:val="en-US"/>
         </w:rPr>
       </w:pPr>
-      <w:bookmarkStart w:id="7" w:name="_Toc143767799"/>
+      <w:bookmarkStart w:id="8" w:name="_Toc156394145"/>
       <w:proofErr w:type="spellStart"/>
       <w:r>
         <w:rPr>
@@ -5212,7 +5393,7 @@
         </w:rPr>
         <w:t>s</w:t>
       </w:r>
-      <w:bookmarkEnd w:id="7"/>
+      <w:bookmarkEnd w:id="8"/>
     </w:p>
     <w:p>
       <w:pPr>
@@ -5451,8 +5632,6 @@
           <w:lang w:val="en-US"/>
         </w:rPr>
       </w:pPr>
-      <w:bookmarkStart w:id="8" w:name="_GoBack"/>
-      <w:bookmarkEnd w:id="8"/>
     </w:p>
     <w:p>
       <w:pPr>
@@ -5474,7 +5653,7 @@
           <w:lang w:val="en-US"/>
         </w:rPr>
       </w:pPr>
-      <w:bookmarkStart w:id="9" w:name="_Toc143767800"/>
+      <w:bookmarkStart w:id="9" w:name="_Toc156394146"/>
       <w:r>
         <w:rPr>
           <w:rStyle w:val="Heading2Char"/>
@@ -5525,7 +5704,7 @@
           <w:lang w:val="en-US"/>
         </w:rPr>
       </w:pPr>
-      <w:bookmarkStart w:id="10" w:name="_Toc143767801"/>
+      <w:bookmarkStart w:id="10" w:name="_Toc156394147"/>
       <w:r>
         <w:rPr>
           <w:rStyle w:val="Heading2Char"/>
@@ -5670,6 +5849,8 @@
           <w:lang w:val="en-US"/>
         </w:rPr>
       </w:pPr>
+      <w:bookmarkStart w:id="11" w:name="_GoBack"/>
+      <w:bookmarkEnd w:id="11"/>
     </w:p>
     <w:sectPr>
       <w:footerReference w:type="default" r:id="rId31"/>
@@ -5749,7 +5930,7 @@
           <w:t>1</w:t>
         </w:r>
         <w:r>
-          <w:t>1</w:t>
+          <w:t>2</w:t>
         </w:r>
       </w:sdtContent>
     </w:sdt>
@@ -7037,7 +7218,7 @@
 </file>
 
 <file path=customXml/itemProps1.xml><?xml version="1.0" encoding="utf-8"?>
-<ds:datastoreItem xmlns:ds="http://schemas.openxmlformats.org/officeDocument/2006/customXml" ds:itemID="{229F3397-011A-417F-BEAC-D9B14E556EED}">
+<ds:datastoreItem xmlns:ds="http://schemas.openxmlformats.org/officeDocument/2006/customXml" ds:itemID="{E46C9483-506A-4DED-AE97-1DDF52F289A8}">
   <ds:schemaRefs>
     <ds:schemaRef ds:uri="http://schemas.openxmlformats.org/officeDocument/2006/bibliography"/>
   </ds:schemaRefs>

</xml_diff>